<commit_message>
New translations recruitment poster text_v3.docx (Xhosa)
</commit_message>
<xml_diff>
--- a/translations/parenttext_5day_south_africa/xh/xh_Recruitment Poster Text_V3.docx
+++ b/translations/parenttext_5day_south_africa/xh/xh_Recruitment Poster Text_V3.docx
@@ -13,7 +13,7 @@
         <w:rPr>
           <w:u w:val="single"/>
         </w:rPr>
-        <w:t xml:space="preserve">Recruitment Poster </w:t>
+        <w:t>Translated</w:t>
       </w:r>
       <w:commentRangeStart w:id="0"/>
       <w:r>
@@ -31,25 +31,26 @@
     <w:p/>
     <w:p>
       <w:r>
-        <w:t xml:space="preserve">Are you a caregiver of a child?</w:t>
+        <w:t xml:space="preserve">Ingaba ungumzali okanye umnonopheli womntwana?</w:t>
       </w:r>
     </w:p>
     <w:p/>
     <w:p>
       <w:r>
-        <w:t xml:space="preserve">Improve your parenting in 10 days!</w:t>
+        <w:t>translated</w:t>
       </w:r>
     </w:p>
     <w:p/>
     <w:p>
       <w:r>
-        <w:t xml:space="preserve">WhatsApp {‘Hi’} to {0…} and follow the prompts to join the {ParentText} programme</w:t>
+        <w:t>translated</w:t>
       </w:r>
     </w:p>
     <w:p/>
     <w:p>
       <w:r>
-        <w:t xml:space="preserve">For more information and inquiries, check out our website at {www.globalparenting.org} or email {swift@globalprenting.org}</w:t>
+        <w:t xml:space="preserve">translated
+</w:t>
       </w:r>
     </w:p>
     <w:p/>
@@ -99,7 +100,7 @@
         <w:pStyle w:val="P68B1DB1-Normal1"/>
       </w:pPr>
       <w:r>
-        <w:t xml:space="preserve">@chiara.facciola@idems.international Here is the script/text version of the poster. All words in curly brackets to remain untranslated. We will insert our whatsapp number once we have it. Thanks</w:t>
+        <w:t xml:space="preserve">. All words in curly brackets to remain untranslated. We will insert our whatsapp number once we have it. Thanks</w:t>
       </w:r>
     </w:p>
   </w:comment>

</xml_diff>